<commit_message>
Cambios Aprobados Hector Sanchez
</commit_message>
<xml_diff>
--- a/Documentación/cambio/cambioMercancia.docx
+++ b/Documentación/cambio/cambioMercancia.docx
@@ -338,29 +338,51 @@
             <w:r>
               <w:t xml:space="preserve"> clara la descripción de mercancia</w:t>
             </w:r>
+          </w:p>
+        </w:tc>
+      </w:tr>
+      <w:tr>
+        <w:tc>
+          <w:tcPr>
+            <w:tcW w:w="2122" w:type="dxa"/>
+          </w:tcPr>
+          <w:p>
+            <w:proofErr w:type="spellStart"/>
+            <w:r>
+              <w:t>Hector</w:t>
+            </w:r>
+            <w:proofErr w:type="spellEnd"/>
+            <w:r>
+              <w:t xml:space="preserve"> </w:t>
+            </w:r>
+            <w:proofErr w:type="spellStart"/>
+            <w:r>
+              <w:t>Sanchez</w:t>
+            </w:r>
+            <w:proofErr w:type="spellEnd"/>
+          </w:p>
+        </w:tc>
+        <w:tc>
+          <w:tcPr>
+            <w:tcW w:w="2126" w:type="dxa"/>
+          </w:tcPr>
+          <w:p>
+            <w:r>
+              <w:t>Si</w:t>
+            </w:r>
+          </w:p>
+        </w:tc>
+        <w:tc>
+          <w:tcPr>
+            <w:tcW w:w="4580" w:type="dxa"/>
+          </w:tcPr>
+          <w:p>
+            <w:r>
+              <w:t>Le da mayor orden al funcionamiento del sistema</w:t>
+            </w:r>
             <w:bookmarkStart w:id="0" w:name="_GoBack"/>
             <w:bookmarkEnd w:id="0"/>
           </w:p>
-        </w:tc>
-      </w:tr>
-      <w:tr>
-        <w:tc>
-          <w:tcPr>
-            <w:tcW w:w="2122" w:type="dxa"/>
-          </w:tcPr>
-          <w:p/>
-        </w:tc>
-        <w:tc>
-          <w:tcPr>
-            <w:tcW w:w="2126" w:type="dxa"/>
-          </w:tcPr>
-          <w:p/>
-        </w:tc>
-        <w:tc>
-          <w:tcPr>
-            <w:tcW w:w="4580" w:type="dxa"/>
-          </w:tcPr>
-          <w:p/>
         </w:tc>
       </w:tr>
     </w:tbl>
@@ -1062,7 +1084,7 @@
   <a:extraClrSchemeLst/>
   <a:extLst>
     <a:ext uri="{05A4C25C-085E-4340-85A3-A5531E510DB2}">
-      <thm15:themeFamily xmlns:thm15="http://schemas.microsoft.com/office/thememl/2012/main" xmlns="" name="Office Theme" id="{62F939B6-93AF-4DB8-9C6B-D6C7DFDC589F}" vid="{4A3C46E8-61CC-4603-A589-7422A47A8E4A}"/>
+      <thm15:themeFamily xmlns="" xmlns:thm15="http://schemas.microsoft.com/office/thememl/2012/main" name="Office Theme" id="{62F939B6-93AF-4DB8-9C6B-D6C7DFDC589F}" vid="{4A3C46E8-61CC-4603-A589-7422A47A8E4A}"/>
     </a:ext>
   </a:extLst>
 </a:theme>

</xml_diff>